<commit_message>
INT-575: Setup config instructions in docs
</commit_message>
<xml_diff>
--- a/fn_elasticsearch/doc/Resilient IRP Integrations ElasticSearch Function Guide.docx
+++ b/fn_elasticsearch/doc/Resilient IRP Integrations ElasticSearch Function Guide.docx
@@ -262,13 +262,17 @@
         <w:pStyle w:val="BodyText"/>
         <w:rPr>
           <w:rStyle w:val="IntenseEmphasis"/>
-          <w:color w:val="000000" w:themeColor="text1"/>
+          <w:i w:val="0"/>
+          <w:iCs w:val="0"/>
+          <w:color w:val="auto"/>
         </w:rPr>
       </w:pPr>
       <w:r>
         <w:rPr>
           <w:rStyle w:val="IntenseEmphasis"/>
-          <w:color w:val="000000" w:themeColor="text1"/>
+          <w:i w:val="0"/>
+          <w:iCs w:val="0"/>
+          <w:color w:val="auto"/>
         </w:rPr>
         <w:t xml:space="preserve">The </w:t>
       </w:r>
@@ -276,7 +280,9 @@
       <w:r>
         <w:rPr>
           <w:rStyle w:val="IntenseEmphasis"/>
-          <w:color w:val="000000" w:themeColor="text1"/>
+          <w:i w:val="0"/>
+          <w:iCs w:val="0"/>
+          <w:color w:val="auto"/>
         </w:rPr>
         <w:t>ElasticSearch</w:t>
       </w:r>
@@ -284,7 +290,9 @@
       <w:r>
         <w:rPr>
           <w:rStyle w:val="IntenseEmphasis"/>
-          <w:color w:val="000000" w:themeColor="text1"/>
+          <w:i w:val="0"/>
+          <w:iCs w:val="0"/>
+          <w:color w:val="auto"/>
         </w:rPr>
         <w:t xml:space="preserve"> integration allows users of the Resilient Platform to connect to and query an </w:t>
       </w:r>
@@ -292,7 +300,9 @@
       <w:r>
         <w:rPr>
           <w:rStyle w:val="IntenseEmphasis"/>
-          <w:color w:val="000000" w:themeColor="text1"/>
+          <w:i w:val="0"/>
+          <w:iCs w:val="0"/>
+          <w:color w:val="auto"/>
         </w:rPr>
         <w:t>ElasticSearch</w:t>
       </w:r>
@@ -300,7 +310,9 @@
       <w:r>
         <w:rPr>
           <w:rStyle w:val="IntenseEmphasis"/>
-          <w:color w:val="000000" w:themeColor="text1"/>
+          <w:i w:val="0"/>
+          <w:iCs w:val="0"/>
+          <w:color w:val="auto"/>
         </w:rPr>
         <w:t xml:space="preserve"> Database.</w:t>
       </w:r>
@@ -310,7 +322,9 @@
         <w:pStyle w:val="BodyText"/>
         <w:rPr>
           <w:rStyle w:val="IntenseEmphasis"/>
-          <w:color w:val="000000" w:themeColor="text1"/>
+          <w:i w:val="0"/>
+          <w:iCs w:val="0"/>
+          <w:color w:val="auto"/>
         </w:rPr>
       </w:pPr>
     </w:p>
@@ -319,13 +333,17 @@
         <w:pStyle w:val="BodyText"/>
         <w:rPr>
           <w:rStyle w:val="IntenseEmphasis"/>
-          <w:color w:val="000000" w:themeColor="text1"/>
+          <w:i w:val="0"/>
+          <w:iCs w:val="0"/>
+          <w:color w:val="auto"/>
         </w:rPr>
       </w:pPr>
       <w:r>
         <w:rPr>
           <w:rStyle w:val="IntenseEmphasis"/>
-          <w:color w:val="000000" w:themeColor="text1"/>
+          <w:i w:val="0"/>
+          <w:iCs w:val="0"/>
+          <w:color w:val="auto"/>
         </w:rPr>
         <w:t xml:space="preserve">Users can specify the location of a remote </w:t>
       </w:r>
@@ -333,7 +351,9 @@
       <w:r>
         <w:rPr>
           <w:rStyle w:val="IntenseEmphasis"/>
-          <w:color w:val="000000" w:themeColor="text1"/>
+          <w:i w:val="0"/>
+          <w:iCs w:val="0"/>
+          <w:color w:val="auto"/>
         </w:rPr>
         <w:t>ElasticSearch</w:t>
       </w:r>
@@ -341,7 +361,9 @@
       <w:r>
         <w:rPr>
           <w:rStyle w:val="IntenseEmphasis"/>
-          <w:color w:val="000000" w:themeColor="text1"/>
+          <w:i w:val="0"/>
+          <w:iCs w:val="0"/>
+          <w:color w:val="auto"/>
         </w:rPr>
         <w:t xml:space="preserve"> instance and query this instance for data which is then returned to Resilient for display or use by other functions.</w:t>
       </w:r>
@@ -351,13 +373,17 @@
         <w:pStyle w:val="BodyText"/>
         <w:rPr>
           <w:rStyle w:val="IntenseEmphasis"/>
-          <w:color w:val="000000" w:themeColor="text1"/>
+          <w:i w:val="0"/>
+          <w:iCs w:val="0"/>
+          <w:color w:val="auto"/>
         </w:rPr>
       </w:pPr>
       <w:r>
         <w:rPr>
           <w:rStyle w:val="IntenseEmphasis"/>
-          <w:color w:val="000000" w:themeColor="text1"/>
+          <w:i w:val="0"/>
+          <w:iCs w:val="0"/>
+          <w:color w:val="auto"/>
         </w:rPr>
         <w:t>Queries provided to the function must be properly formed to work.</w:t>
       </w:r>
@@ -367,13 +393,17 @@
         <w:pStyle w:val="BodyText"/>
         <w:rPr>
           <w:rStyle w:val="IntenseEmphasis"/>
-          <w:color w:val="000000" w:themeColor="text1"/>
+          <w:i w:val="0"/>
+          <w:iCs w:val="0"/>
+          <w:color w:val="auto"/>
         </w:rPr>
       </w:pPr>
       <w:r>
         <w:rPr>
           <w:rStyle w:val="IntenseEmphasis"/>
-          <w:color w:val="000000" w:themeColor="text1"/>
+          <w:i w:val="0"/>
+          <w:iCs w:val="0"/>
+          <w:color w:val="auto"/>
         </w:rPr>
         <w:t xml:space="preserve">Please review </w:t>
       </w:r>
@@ -381,7 +411,9 @@
       <w:r>
         <w:rPr>
           <w:rStyle w:val="IntenseEmphasis"/>
-          <w:color w:val="000000" w:themeColor="text1"/>
+          <w:i w:val="0"/>
+          <w:iCs w:val="0"/>
+          <w:color w:val="auto"/>
         </w:rPr>
         <w:t>ElasticSearch</w:t>
       </w:r>
@@ -389,16 +421,31 @@
       <w:r>
         <w:rPr>
           <w:rStyle w:val="IntenseEmphasis"/>
-          <w:color w:val="000000" w:themeColor="text1"/>
-        </w:rPr>
-        <w:t xml:space="preserve"> documentation </w:t>
-      </w:r>
-      <w:r>
+          <w:i w:val="0"/>
+          <w:iCs w:val="0"/>
+          <w:color w:val="auto"/>
+        </w:rPr>
+        <w:t xml:space="preserve"> documentation for examples on how to form your query.</w:t>
+      </w:r>
+    </w:p>
+    <w:p>
+      <w:pPr>
+        <w:pStyle w:val="BodyText"/>
         <w:rPr>
           <w:rStyle w:val="IntenseEmphasis"/>
-          <w:color w:val="000000" w:themeColor="text1"/>
-        </w:rPr>
-        <w:t>for examples on how to form your query.</w:t>
+          <w:i w:val="0"/>
+          <w:iCs w:val="0"/>
+          <w:color w:val="auto"/>
+        </w:rPr>
+      </w:pPr>
+      <w:r>
+        <w:rPr>
+          <w:rStyle w:val="IntenseEmphasis"/>
+          <w:i w:val="0"/>
+          <w:iCs w:val="0"/>
+          <w:color w:val="auto"/>
+        </w:rPr>
+        <w:t>https://www.elastic.co/guide/en/elasticsearch/reference/6.3/search-request-body.html</w:t>
       </w:r>
     </w:p>
     <w:p>
@@ -406,36 +453,17 @@
         <w:pStyle w:val="BodyText"/>
         <w:rPr>
           <w:rStyle w:val="IntenseEmphasis"/>
-          <w:color w:val="000000" w:themeColor="text1"/>
+          <w:i w:val="0"/>
+          <w:iCs w:val="0"/>
+          <w:color w:val="auto"/>
         </w:rPr>
       </w:pPr>
       <w:r>
         <w:rPr>
           <w:rStyle w:val="IntenseEmphasis"/>
-          <w:color w:val="000000" w:themeColor="text1"/>
-        </w:rPr>
-        <w:t>https://www.elastic.co/guide/en/elasticsearch/referen</w:t>
-      </w:r>
-      <w:r>
-        <w:rPr>
-          <w:rStyle w:val="IntenseEmphasis"/>
-          <w:color w:val="000000" w:themeColor="text1"/>
-        </w:rPr>
-        <w:t>ce/6.3/search-request-body.html</w:t>
-      </w:r>
-    </w:p>
-    <w:p>
-      <w:pPr>
-        <w:pStyle w:val="BodyText"/>
-        <w:rPr>
-          <w:rStyle w:val="IntenseEmphasis"/>
-          <w:color w:val="000000" w:themeColor="text1"/>
-        </w:rPr>
-      </w:pPr>
-      <w:r>
-        <w:rPr>
-          <w:rStyle w:val="IntenseEmphasis"/>
-          <w:color w:val="000000" w:themeColor="text1"/>
+          <w:i w:val="0"/>
+          <w:iCs w:val="0"/>
+          <w:color w:val="auto"/>
         </w:rPr>
         <w:t>A number of example queries are available when setting up the function in a workflow.</w:t>
       </w:r>
@@ -444,8 +472,6 @@
       <w:pPr>
         <w:pStyle w:val="Heading10"/>
       </w:pPr>
-      <w:bookmarkStart w:id="1" w:name="_GoBack"/>
-      <w:bookmarkEnd w:id="1"/>
       <w:r>
         <w:lastRenderedPageBreak/>
         <w:t>Installation</w:t>
@@ -456,7 +482,7 @@
         <w:pStyle w:val="BodyText"/>
         <w:keepNext/>
       </w:pPr>
-      <w:bookmarkStart w:id="2" w:name="_Toc510253265"/>
+      <w:bookmarkStart w:id="1" w:name="_Toc510253265"/>
       <w:r>
         <w:rPr>
           <w:rFonts w:cs="Arial"/>
@@ -522,11 +548,11 @@
       <w:pPr>
         <w:pStyle w:val="Heading20"/>
       </w:pPr>
-      <w:bookmarkStart w:id="3" w:name="_Toc509305886"/>
+      <w:bookmarkStart w:id="2" w:name="_Toc509305886"/>
       <w:r>
         <w:t>Install the Python components</w:t>
       </w:r>
-      <w:bookmarkEnd w:id="3"/>
+      <w:bookmarkEnd w:id="2"/>
     </w:p>
     <w:p>
       <w:pPr>
@@ -968,51 +994,41 @@
         </w:rPr>
         <w:t>fn</w:t>
       </w:r>
-      <w:proofErr w:type="spellEnd"/>
       <w:r>
         <w:rPr>
           <w:rFonts w:cs="Arial"/>
           <w:color w:val="000000"/>
         </w:rPr>
-        <w:t>_</w:t>
-      </w:r>
+        <w:t>_elasticsearch</w:t>
+      </w:r>
+      <w:proofErr w:type="spellEnd"/>
       <w:r>
         <w:rPr>
           <w:rFonts w:cs="Arial"/>
           <w:color w:val="000000"/>
         </w:rPr>
-        <w:t>&lt;</w:t>
-      </w:r>
-      <w:proofErr w:type="spellStart"/>
-      <w:r>
-        <w:rPr>
-          <w:rFonts w:cs="Arial"/>
-          <w:i/>
-          <w:color w:val="000000"/>
-        </w:rPr>
-        <w:t>fn_name</w:t>
-      </w:r>
-      <w:proofErr w:type="spellEnd"/>
+        <w:t>]</w:t>
+      </w:r>
       <w:r>
         <w:rPr>
           <w:rFonts w:cs="Arial"/>
           <w:color w:val="000000"/>
         </w:rPr>
-        <w:t>&gt;</w:t>
+        <w:t xml:space="preserve"> section, </w:t>
       </w:r>
       <w:r>
         <w:rPr>
           <w:rFonts w:cs="Arial"/>
           <w:color w:val="000000"/>
         </w:rPr>
-        <w:t>]</w:t>
+        <w:t xml:space="preserve">for a non-encrypted connection </w:t>
       </w:r>
       <w:r>
         <w:rPr>
           <w:rFonts w:cs="Arial"/>
           <w:color w:val="000000"/>
         </w:rPr>
-        <w:t xml:space="preserve"> section, edit the settings as follows:</w:t>
+        <w:t>edit the settings as follows:</w:t>
       </w:r>
     </w:p>
     <w:p>
@@ -1021,15 +1037,241 @@
         <w:ind w:left="720"/>
       </w:pPr>
       <w:r>
-        <w:t>&lt;settings&gt;</w:t>
+        <w:t>[</w:t>
+      </w:r>
+      <w:proofErr w:type="spellStart"/>
+      <w:r>
+        <w:t>fn_elasticsearch</w:t>
+      </w:r>
+      <w:proofErr w:type="spellEnd"/>
+      <w:r>
+        <w:t>]</w:t>
+      </w:r>
+    </w:p>
+    <w:p>
+      <w:pPr>
+        <w:pStyle w:val="Code0"/>
+        <w:ind w:left="720"/>
+      </w:pPr>
+      <w:proofErr w:type="spellStart"/>
+      <w:r>
+        <w:lastRenderedPageBreak/>
+        <w:t>es_datastore_url</w:t>
+      </w:r>
+      <w:proofErr w:type="spellEnd"/>
+      <w:r>
+        <w:t xml:space="preserve"> = &lt;URL of your Elasticsearch store&gt;</w:t>
+      </w:r>
+    </w:p>
+    <w:p>
+      <w:pPr>
+        <w:pStyle w:val="Code0"/>
+        <w:ind w:left="720"/>
+      </w:pPr>
+      <w:proofErr w:type="spellStart"/>
+      <w:r>
+        <w:t>es_datastore_scheme</w:t>
+      </w:r>
+      <w:proofErr w:type="spellEnd"/>
+      <w:r>
+        <w:t xml:space="preserve"> = http</w:t>
+      </w:r>
+    </w:p>
+    <w:p>
+      <w:pPr>
+        <w:pStyle w:val="BodyText"/>
+        <w:keepNext/>
+        <w:numPr>
+          <w:ilvl w:val="1"/>
+          <w:numId w:val="23"/>
+        </w:numPr>
+        <w:ind w:left="720"/>
+        <w:rPr>
+          <w:rFonts w:cs="Arial"/>
+          <w:color w:val="000000"/>
+        </w:rPr>
+      </w:pPr>
+      <w:r>
+        <w:rPr>
+          <w:rFonts w:cs="Arial"/>
+          <w:color w:val="000000"/>
+        </w:rPr>
+        <w:t>In the [</w:t>
+      </w:r>
+      <w:proofErr w:type="spellStart"/>
+      <w:r>
+        <w:rPr>
+          <w:rFonts w:cs="Arial"/>
+          <w:color w:val="000000"/>
+        </w:rPr>
+        <w:t>fn_elasticsearch</w:t>
+      </w:r>
+      <w:proofErr w:type="spellEnd"/>
+      <w:r>
+        <w:rPr>
+          <w:rFonts w:cs="Arial"/>
+          <w:color w:val="000000"/>
+        </w:rPr>
+        <w:t xml:space="preserve">] section, </w:t>
+      </w:r>
+      <w:r>
+        <w:rPr>
+          <w:rFonts w:cs="Arial"/>
+          <w:b/>
+          <w:color w:val="000000"/>
+        </w:rPr>
+        <w:t>for a</w:t>
+      </w:r>
+      <w:r>
+        <w:rPr>
+          <w:rFonts w:cs="Arial"/>
+          <w:b/>
+          <w:color w:val="000000"/>
+        </w:rPr>
+        <w:t>n</w:t>
+      </w:r>
+      <w:r>
+        <w:rPr>
+          <w:rFonts w:cs="Arial"/>
+          <w:b/>
+          <w:color w:val="000000"/>
+        </w:rPr>
+        <w:t xml:space="preserve"> encrypted connection</w:t>
+      </w:r>
+      <w:r>
+        <w:rPr>
+          <w:rFonts w:cs="Arial"/>
+          <w:color w:val="000000"/>
+        </w:rPr>
+        <w:t xml:space="preserve"> over </w:t>
+      </w:r>
+      <w:r>
+        <w:rPr>
+          <w:rFonts w:cs="Arial"/>
+          <w:b/>
+          <w:color w:val="000000"/>
+        </w:rPr>
+        <w:t>SSL/TLS</w:t>
+      </w:r>
+      <w:r>
+        <w:rPr>
+          <w:rFonts w:cs="Arial"/>
+          <w:color w:val="000000"/>
+        </w:rPr>
+        <w:t xml:space="preserve"> edit the settings as follows:</w:t>
+      </w:r>
+    </w:p>
+    <w:p>
+      <w:pPr>
+        <w:pStyle w:val="Code0"/>
+        <w:ind w:left="720"/>
+      </w:pPr>
+      <w:r>
+        <w:t>[</w:t>
+      </w:r>
+      <w:proofErr w:type="spellStart"/>
+      <w:r>
+        <w:t>fn_elasticsearch</w:t>
+      </w:r>
+      <w:proofErr w:type="spellEnd"/>
+      <w:r>
+        <w:t>]</w:t>
+      </w:r>
+    </w:p>
+    <w:p>
+      <w:pPr>
+        <w:pStyle w:val="Code0"/>
+        <w:ind w:left="720"/>
+      </w:pPr>
+      <w:proofErr w:type="spellStart"/>
+      <w:r>
+        <w:t>es_datastore_url</w:t>
+      </w:r>
+      <w:proofErr w:type="spellEnd"/>
+      <w:r>
+        <w:t xml:space="preserve"> = &lt;URL of your Elasticsearch store&gt;</w:t>
+      </w:r>
+    </w:p>
+    <w:p>
+      <w:pPr>
+        <w:pStyle w:val="Code0"/>
+        <w:ind w:left="720"/>
+      </w:pPr>
+      <w:proofErr w:type="spellStart"/>
+      <w:r>
+        <w:t>es_datastore_scheme</w:t>
+      </w:r>
+      <w:proofErr w:type="spellEnd"/>
+      <w:r>
+        <w:t xml:space="preserve"> = http</w:t>
+      </w:r>
+      <w:r>
+        <w:t>s</w:t>
+      </w:r>
+    </w:p>
+    <w:p>
+      <w:pPr>
+        <w:pStyle w:val="Code0"/>
+        <w:ind w:left="720"/>
+      </w:pPr>
+      <w:proofErr w:type="spellStart"/>
+      <w:r>
+        <w:t>es_auth_username</w:t>
+      </w:r>
+      <w:proofErr w:type="spellEnd"/>
+      <w:r>
+        <w:t xml:space="preserve"> = &lt;YOUR_USERNAME&gt;</w:t>
+      </w:r>
+    </w:p>
+    <w:p>
+      <w:pPr>
+        <w:pStyle w:val="Code0"/>
+        <w:ind w:left="720"/>
+      </w:pPr>
+      <w:proofErr w:type="spellStart"/>
+      <w:r>
+        <w:t>es_auth_password</w:t>
+      </w:r>
+      <w:proofErr w:type="spellEnd"/>
+      <w:r>
+        <w:t xml:space="preserve"> = &lt;YOUR_PASSWORD&gt;</w:t>
+      </w:r>
+    </w:p>
+    <w:p>
+      <w:pPr>
+        <w:pStyle w:val="Code0"/>
+        <w:ind w:left="720"/>
+      </w:pPr>
+      <w:proofErr w:type="spellStart"/>
+      <w:r>
+        <w:t>es_cafile</w:t>
+      </w:r>
+      <w:proofErr w:type="spellEnd"/>
+      <w:r>
+        <w:t xml:space="preserve"> =</w:t>
+      </w:r>
+      <w:r>
+        <w:t xml:space="preserve"> &lt;</w:t>
+      </w:r>
+      <w:proofErr w:type="spellStart"/>
+      <w:r>
+        <w:t>CA_File</w:t>
+      </w:r>
+      <w:proofErr w:type="spellEnd"/>
+      <w:r>
+        <w:t xml:space="preserve"> If used&gt;</w:t>
       </w:r>
     </w:p>
     <w:p>
       <w:pPr>
         <w:pStyle w:val="Heading20"/>
       </w:pPr>
-      <w:r>
-        <w:lastRenderedPageBreak/>
+    </w:p>
+    <w:p>
+      <w:pPr>
+        <w:pStyle w:val="Heading20"/>
+      </w:pPr>
+      <w:r>
         <w:t>Deploy customizations to the Resilient platform</w:t>
       </w:r>
     </w:p>
@@ -1049,7 +1291,7 @@
         <w:t xml:space="preserve"> includes example workflows and rules that show how to use these functions.</w:t>
       </w:r>
     </w:p>
-    <w:bookmarkEnd w:id="2"/>
+    <w:bookmarkEnd w:id="1"/>
     <w:p>
       <w:pPr>
         <w:pStyle w:val="BodyText"/>
@@ -1425,6 +1667,7 @@
         <w:br/>
       </w:r>
       <w:r>
+        <w:lastRenderedPageBreak/>
         <w:t>ExecStart=/usr/local/bin/resilient-circuits run</w:t>
       </w:r>
       <w:r>
@@ -1526,7 +1769,7 @@
           <w:color w:val="000000"/>
         </w:rPr>
       </w:pPr>
-      <w:bookmarkStart w:id="4" w:name="_Toc510253268"/>
+      <w:bookmarkStart w:id="3" w:name="_Toc510253268"/>
       <w:r>
         <w:rPr>
           <w:rFonts w:cs="Arial"/>
@@ -1599,7 +1842,6 @@
         <w:pStyle w:val="Code0"/>
       </w:pPr>
       <w:r>
-        <w:lastRenderedPageBreak/>
         <w:t>sudo journalct</w:t>
       </w:r>
       <w:r>
@@ -1621,8 +1863,8 @@
           <w:sz w:val="20"/>
         </w:rPr>
       </w:pPr>
-      <w:bookmarkStart w:id="5" w:name="_Toc510253272"/>
-      <w:bookmarkEnd w:id="4"/>
+      <w:bookmarkStart w:id="4" w:name="_Toc510253272"/>
+      <w:bookmarkEnd w:id="3"/>
       <w:r>
         <w:t>Function Descriptions</w:t>
       </w:r>
@@ -1658,7 +1900,7 @@
         <w:t xml:space="preserve"> </w:t>
       </w:r>
     </w:p>
-    <w:bookmarkEnd w:id="5"/>
+    <w:bookmarkEnd w:id="4"/>
     <w:p>
       <w:pPr>
         <w:pStyle w:val="BodyText"/>
@@ -1745,48 +1987,231 @@
       </w:r>
       <w:proofErr w:type="gramEnd"/>
     </w:p>
-    <w:p>
-      <w:pPr>
-        <w:pStyle w:val="BodyText"/>
-      </w:pPr>
-    </w:p>
-    <w:p>
-      <w:pPr>
-        <w:pStyle w:val="BodyText"/>
-      </w:pPr>
-      <w:r>
-        <w:t>+ Index (Optional) --&gt; An index to search for data. Default is searching all indices</w:t>
-      </w:r>
-    </w:p>
-    <w:p>
-      <w:pPr>
-        <w:pStyle w:val="BodyText"/>
-      </w:pPr>
-      <w:r>
-        <w:t xml:space="preserve">+ </w:t>
-      </w:r>
-      <w:proofErr w:type="spellStart"/>
-      <w:r>
-        <w:t>Doc_Type</w:t>
-      </w:r>
-      <w:proofErr w:type="spellEnd"/>
-      <w:r>
-        <w:t xml:space="preserve"> (Optional) --&gt; An type of document to search. Default is searching all </w:t>
-      </w:r>
-      <w:proofErr w:type="spellStart"/>
-      <w:r>
-        <w:t>doc_types</w:t>
-      </w:r>
-      <w:proofErr w:type="spellEnd"/>
-    </w:p>
-    <w:p>
-      <w:pPr>
-        <w:pStyle w:val="BodyText"/>
-      </w:pPr>
-      <w:r>
-        <w:t>+ Query (Required) --&gt; The query we will be submitting</w:t>
-      </w:r>
-    </w:p>
+    <w:tbl>
+      <w:tblPr>
+        <w:tblStyle w:val="TableGrid"/>
+        <w:tblW w:w="8730" w:type="dxa"/>
+        <w:tblLook w:val="04A0" w:firstRow="1" w:lastRow="0" w:firstColumn="1" w:lastColumn="0" w:noHBand="0" w:noVBand="1"/>
+      </w:tblPr>
+      <w:tblGrid>
+        <w:gridCol w:w="2909"/>
+        <w:gridCol w:w="2248"/>
+        <w:gridCol w:w="3573"/>
+      </w:tblGrid>
+      <w:tr>
+        <w:trPr>
+          <w:trHeight w:val="549"/>
+        </w:trPr>
+        <w:tc>
+          <w:tcPr>
+            <w:tcW w:w="2909" w:type="dxa"/>
+            <w:shd w:val="clear" w:color="auto" w:fill="92D050"/>
+          </w:tcPr>
+          <w:p>
+            <w:pPr>
+              <w:pStyle w:val="BodyText"/>
+              <w:jc w:val="center"/>
+            </w:pPr>
+            <w:r>
+              <w:t>Input Name</w:t>
+            </w:r>
+          </w:p>
+        </w:tc>
+        <w:tc>
+          <w:tcPr>
+            <w:tcW w:w="2248" w:type="dxa"/>
+            <w:shd w:val="clear" w:color="auto" w:fill="92D050"/>
+          </w:tcPr>
+          <w:p>
+            <w:pPr>
+              <w:pStyle w:val="BodyText"/>
+              <w:jc w:val="center"/>
+            </w:pPr>
+            <w:r>
+              <w:t>Type</w:t>
+            </w:r>
+          </w:p>
+        </w:tc>
+        <w:tc>
+          <w:tcPr>
+            <w:tcW w:w="3573" w:type="dxa"/>
+            <w:shd w:val="clear" w:color="auto" w:fill="92D050"/>
+          </w:tcPr>
+          <w:p>
+            <w:pPr>
+              <w:pStyle w:val="BodyText"/>
+              <w:jc w:val="center"/>
+            </w:pPr>
+            <w:r>
+              <w:t>Example</w:t>
+            </w:r>
+          </w:p>
+        </w:tc>
+      </w:tr>
+      <w:tr>
+        <w:trPr>
+          <w:trHeight w:val="1092"/>
+        </w:trPr>
+        <w:tc>
+          <w:tcPr>
+            <w:tcW w:w="2909" w:type="dxa"/>
+          </w:tcPr>
+          <w:p>
+            <w:pPr>
+              <w:pStyle w:val="BodyText"/>
+            </w:pPr>
+            <w:proofErr w:type="spellStart"/>
+            <w:r>
+              <w:t>es_index</w:t>
+            </w:r>
+            <w:proofErr w:type="spellEnd"/>
+          </w:p>
+        </w:tc>
+        <w:tc>
+          <w:tcPr>
+            <w:tcW w:w="2248" w:type="dxa"/>
+          </w:tcPr>
+          <w:p>
+            <w:pPr>
+              <w:pStyle w:val="BodyText"/>
+            </w:pPr>
+            <w:proofErr w:type="gramStart"/>
+            <w:r>
+              <w:t>An</w:t>
+            </w:r>
+            <w:proofErr w:type="gramEnd"/>
+            <w:r>
+              <w:t xml:space="preserve"> string index to search for data. Defaults to searching all indices if none provided</w:t>
+            </w:r>
+          </w:p>
+        </w:tc>
+        <w:tc>
+          <w:tcPr>
+            <w:tcW w:w="3573" w:type="dxa"/>
+          </w:tcPr>
+          <w:p>
+            <w:pPr>
+              <w:pStyle w:val="BodyText"/>
+            </w:pPr>
+            <w:proofErr w:type="spellStart"/>
+            <w:r>
+              <w:t>Test_data</w:t>
+            </w:r>
+            <w:proofErr w:type="spellEnd"/>
+          </w:p>
+        </w:tc>
+      </w:tr>
+      <w:tr>
+        <w:trPr>
+          <w:trHeight w:val="1092"/>
+        </w:trPr>
+        <w:tc>
+          <w:tcPr>
+            <w:tcW w:w="2909" w:type="dxa"/>
+          </w:tcPr>
+          <w:p>
+            <w:pPr>
+              <w:pStyle w:val="BodyText"/>
+            </w:pPr>
+            <w:proofErr w:type="spellStart"/>
+            <w:r>
+              <w:t>es_Doc_type</w:t>
+            </w:r>
+            <w:proofErr w:type="spellEnd"/>
+          </w:p>
+        </w:tc>
+        <w:tc>
+          <w:tcPr>
+            <w:tcW w:w="2248" w:type="dxa"/>
+          </w:tcPr>
+          <w:p>
+            <w:pPr>
+              <w:pStyle w:val="BodyText"/>
+            </w:pPr>
+            <w:r>
+              <w:t xml:space="preserve">A type of document that will be searched for data. Defaults to all </w:t>
+            </w:r>
+            <w:proofErr w:type="spellStart"/>
+            <w:r>
+              <w:t>doc_types</w:t>
+            </w:r>
+            <w:proofErr w:type="spellEnd"/>
+          </w:p>
+        </w:tc>
+        <w:tc>
+          <w:tcPr>
+            <w:tcW w:w="3573" w:type="dxa"/>
+          </w:tcPr>
+          <w:p>
+            <w:pPr>
+              <w:pStyle w:val="BodyText"/>
+            </w:pPr>
+            <w:proofErr w:type="spellStart"/>
+            <w:r>
+              <w:t>Test_type</w:t>
+            </w:r>
+            <w:proofErr w:type="spellEnd"/>
+          </w:p>
+        </w:tc>
+      </w:tr>
+      <w:tr>
+        <w:trPr>
+          <w:trHeight w:val="1092"/>
+        </w:trPr>
+        <w:tc>
+          <w:tcPr>
+            <w:tcW w:w="2909" w:type="dxa"/>
+          </w:tcPr>
+          <w:p>
+            <w:pPr>
+              <w:pStyle w:val="BodyText"/>
+            </w:pPr>
+            <w:proofErr w:type="spellStart"/>
+            <w:r>
+              <w:t>es_query</w:t>
+            </w:r>
+            <w:proofErr w:type="spellEnd"/>
+          </w:p>
+        </w:tc>
+        <w:tc>
+          <w:tcPr>
+            <w:tcW w:w="2248" w:type="dxa"/>
+          </w:tcPr>
+          <w:p>
+            <w:pPr>
+              <w:pStyle w:val="BodyText"/>
+            </w:pPr>
+            <w:r>
+              <w:t>A query that will be submitted to the elastic datastore. Requires a valid JSON payload</w:t>
+            </w:r>
+          </w:p>
+        </w:tc>
+        <w:tc>
+          <w:tcPr>
+            <w:tcW w:w="3573" w:type="dxa"/>
+          </w:tcPr>
+          <w:p>
+            <w:pPr>
+              <w:pStyle w:val="BodyText"/>
+            </w:pPr>
+            <w:r>
+              <w:t>{"query": {</w:t>
+            </w:r>
+            <w:proofErr w:type="spellStart"/>
+            <w:r>
+              <w:t>match_all</w:t>
+            </w:r>
+            <w:proofErr w:type="spellEnd"/>
+            <w:r>
+              <w:t>": {}}</w:t>
+            </w:r>
+            <w:r>
+              <w:t>}</w:t>
+            </w:r>
+          </w:p>
+        </w:tc>
+      </w:tr>
+    </w:tbl>
     <w:p>
       <w:pPr>
         <w:pStyle w:val="BodyText"/>
@@ -1886,7 +2311,7 @@
       <w:r>
         <w:t xml:space="preserve"> as one of the config options</w:t>
       </w:r>
-      <w:bookmarkStart w:id="6" w:name="_Toc510253273"/>
+      <w:bookmarkStart w:id="5" w:name="_Toc510253273"/>
       <w:r>
         <w:t>.</w:t>
       </w:r>
@@ -1896,10 +2321,9 @@
         <w:pStyle w:val="Heading10"/>
       </w:pPr>
       <w:r>
-        <w:lastRenderedPageBreak/>
         <w:t>Troubleshooting</w:t>
       </w:r>
-      <w:bookmarkEnd w:id="6"/>
+      <w:bookmarkEnd w:id="5"/>
     </w:p>
     <w:p>
       <w:pPr>
@@ -2113,7 +2537,11 @@
         <w:t>create</w:t>
       </w:r>
       <w:r>
-        <w:t xml:space="preserve"> progress information. Failures will show up </w:t>
+        <w:t xml:space="preserve"> progress </w:t>
+      </w:r>
+      <w:bookmarkStart w:id="6" w:name="_GoBack"/>
+      <w:r>
+        <w:t xml:space="preserve">information. Failures will show up </w:t>
       </w:r>
       <w:r>
         <w:t xml:space="preserve">as errors and may contain </w:t>
@@ -2127,6 +2555,7 @@
         <w:pStyle w:val="Heading10"/>
       </w:pPr>
       <w:bookmarkStart w:id="7" w:name="_Toc510253274"/>
+      <w:bookmarkEnd w:id="6"/>
       <w:r>
         <w:t>Support</w:t>
       </w:r>
@@ -2165,6 +2594,15 @@
       <w:r>
         <w:t xml:space="preserve"> from the log files will help us resolve your issue.</w:t>
       </w:r>
+    </w:p>
+    <w:p>
+      <w:pPr>
+        <w:pStyle w:val="BodyText"/>
+        <w:rPr>
+          <w:i/>
+          <w:color w:val="4F81BD" w:themeColor="accent1"/>
+        </w:rPr>
+      </w:pPr>
     </w:p>
     <w:p>
       <w:pPr>
@@ -6445,6 +6883,22 @@
       <w:shd w:val="clear" w:color="auto" w:fill="F2F2F2" w:themeFill="background1" w:themeFillShade="F2"/>
     </w:rPr>
   </w:style>
+  <w:style w:type="table" w:styleId="TableGrid">
+    <w:name w:val="Table Grid"/>
+    <w:basedOn w:val="TableNormal"/>
+    <w:uiPriority w:val="59"/>
+    <w:rsid w:val="0076335A"/>
+    <w:tblPr>
+      <w:tblBorders>
+        <w:top w:val="single" w:sz="4" w:space="0" w:color="auto"/>
+        <w:left w:val="single" w:sz="4" w:space="0" w:color="auto"/>
+        <w:bottom w:val="single" w:sz="4" w:space="0" w:color="auto"/>
+        <w:right w:val="single" w:sz="4" w:space="0" w:color="auto"/>
+        <w:insideH w:val="single" w:sz="4" w:space="0" w:color="auto"/>
+        <w:insideV w:val="single" w:sz="4" w:space="0" w:color="auto"/>
+      </w:tblBorders>
+    </w:tblPr>
+  </w:style>
 </w:styles>
 </file>
 
@@ -6773,7 +7227,7 @@
 </file>
 
 <file path=customXml/itemProps1.xml><?xml version="1.0" encoding="utf-8"?>
-<ds:datastoreItem xmlns:ds="http://schemas.openxmlformats.org/officeDocument/2006/customXml" ds:itemID="{734E7040-F592-994C-AA6D-E573D5253EE0}">
+<ds:datastoreItem xmlns:ds="http://schemas.openxmlformats.org/officeDocument/2006/customXml" ds:itemID="{44285E60-47A8-254E-9571-8E465C0CA9F6}">
   <ds:schemaRefs>
     <ds:schemaRef ds:uri="http://schemas.openxmlformats.org/officeDocument/2006/bibliography"/>
   </ds:schemaRefs>

</xml_diff>